<commit_message>
Added a presentation and updated user guide
</commit_message>
<xml_diff>
--- a/User Guide.docx
+++ b/User Guide.docx
@@ -13,353 +13,34 @@
       <w:r>
         <w:t>GoogleAPI</w:t>
       </w:r>
+      <w:proofErr w:type="spellEnd"/>
+    </w:p>
+    <w:p/>
+    <w:p>
+      <w:pPr>
+        <w:pStyle w:val="Heading1"/>
+      </w:pPr>
+      <w:r>
+        <w:t>Purpose</w:t>
+      </w:r>
+    </w:p>
+    <w:p>
+      <w:r>
+        <w:t>When doing options assessment of rudimentary/first pass of pipeline alignments, this tool aims to address the need for obtaining surface</w:t>
+      </w:r>
+      <w:r>
+        <w:t xml:space="preserve"> elevation profile. </w:t>
+      </w:r>
+    </w:p>
+    <w:p>
+      <w:pPr>
+        <w:pStyle w:val="Heading1"/>
+      </w:pPr>
+      <w:r>
+        <w:t>Disclaimer</w:t>
+      </w:r>
       <w:bookmarkStart w:id="0" w:name="_GoBack"/>
       <w:bookmarkEnd w:id="0"/>
-      <w:proofErr w:type="spellEnd"/>
-    </w:p>
-    <w:p/>
-    <w:p>
-      <w:pPr>
-        <w:pStyle w:val="Heading1"/>
-      </w:pPr>
-      <w:r>
-        <w:rPr>
-          <w:highlight w:val="yellow"/>
-        </w:rPr>
-        <w:t>Need</w:t>
-      </w:r>
-      <w:r>
-        <w:rPr>
-          <w:highlight w:val="yellow"/>
-        </w:rPr>
-        <w:t xml:space="preserve"> – For Tim</w:t>
-      </w:r>
-    </w:p>
-    <w:p>
-      <w:pPr>
-        <w:rPr>
-          <w:highlight w:val="yellow"/>
-        </w:rPr>
-      </w:pPr>
-      <w:r>
-        <w:rPr>
-          <w:highlight w:val="yellow"/>
-        </w:rPr>
-        <w:t>When doing options assessment of very rudimentary/first pass analysis of pipeline data</w:t>
-      </w:r>
-    </w:p>
-    <w:p>
-      <w:pPr>
-        <w:pStyle w:val="ListParagraph"/>
-        <w:numPr>
-          <w:ilvl w:val="0"/>
-          <w:numId w:val="2"/>
-        </w:numPr>
-        <w:rPr>
-          <w:highlight w:val="yellow"/>
-        </w:rPr>
-      </w:pPr>
-      <w:r>
-        <w:rPr>
-          <w:highlight w:val="yellow"/>
-        </w:rPr>
-        <w:t xml:space="preserve">sometimes want </w:t>
-      </w:r>
-      <w:r>
-        <w:rPr>
-          <w:highlight w:val="yellow"/>
-        </w:rPr>
-        <w:t xml:space="preserve">to </w:t>
-      </w:r>
-      <w:r>
-        <w:rPr>
-          <w:highlight w:val="yellow"/>
-        </w:rPr>
-        <w:t xml:space="preserve">get the profile of the land that we want </w:t>
-      </w:r>
-      <w:r>
-        <w:rPr>
-          <w:highlight w:val="yellow"/>
-        </w:rPr>
-        <w:t>for pipeline alignment</w:t>
-      </w:r>
-    </w:p>
-    <w:p>
-      <w:pPr>
-        <w:pStyle w:val="ListParagraph"/>
-        <w:numPr>
-          <w:ilvl w:val="0"/>
-          <w:numId w:val="2"/>
-        </w:numPr>
-        <w:rPr>
-          <w:highlight w:val="yellow"/>
-        </w:rPr>
-      </w:pPr>
-      <w:r>
-        <w:rPr>
-          <w:highlight w:val="yellow"/>
-        </w:rPr>
-        <w:t>prelim assessment where GIS is costly and just want an idea</w:t>
-      </w:r>
-    </w:p>
-    <w:p>
-      <w:pPr>
-        <w:pStyle w:val="ListParagraph"/>
-        <w:numPr>
-          <w:ilvl w:val="0"/>
-          <w:numId w:val="2"/>
-        </w:numPr>
-        <w:rPr>
-          <w:highlight w:val="yellow"/>
-        </w:rPr>
-      </w:pPr>
-      <w:r>
-        <w:rPr>
-          <w:highlight w:val="yellow"/>
-        </w:rPr>
-        <w:t>current tools:</w:t>
-      </w:r>
-    </w:p>
-    <w:p>
-      <w:pPr>
-        <w:pStyle w:val="ListParagraph"/>
-        <w:numPr>
-          <w:ilvl w:val="1"/>
-          <w:numId w:val="2"/>
-        </w:numPr>
-        <w:rPr>
-          <w:highlight w:val="yellow"/>
-        </w:rPr>
-      </w:pPr>
-      <w:r>
-        <w:rPr>
-          <w:highlight w:val="yellow"/>
-        </w:rPr>
-        <w:t>Google Maps</w:t>
-      </w:r>
-    </w:p>
-    <w:p>
-      <w:pPr>
-        <w:pStyle w:val="ListParagraph"/>
-        <w:numPr>
-          <w:ilvl w:val="2"/>
-          <w:numId w:val="2"/>
-        </w:numPr>
-        <w:rPr>
-          <w:highlight w:val="yellow"/>
-        </w:rPr>
-      </w:pPr>
-      <w:r>
-        <w:rPr>
-          <w:highlight w:val="yellow"/>
-        </w:rPr>
-        <w:t>gives coordinates but very slowly</w:t>
-      </w:r>
-    </w:p>
-    <w:p>
-      <w:pPr>
-        <w:pStyle w:val="ListParagraph"/>
-        <w:numPr>
-          <w:ilvl w:val="2"/>
-          <w:numId w:val="2"/>
-        </w:numPr>
-        <w:rPr>
-          <w:highlight w:val="yellow"/>
-        </w:rPr>
-      </w:pPr>
-      <w:r>
-        <w:rPr>
-          <w:highlight w:val="yellow"/>
-        </w:rPr>
-        <w:t>Has map view that helps us where densely vegetated</w:t>
-      </w:r>
-    </w:p>
-    <w:p>
-      <w:pPr>
-        <w:pStyle w:val="ListParagraph"/>
-        <w:numPr>
-          <w:ilvl w:val="2"/>
-          <w:numId w:val="2"/>
-        </w:numPr>
-        <w:rPr>
-          <w:highlight w:val="yellow"/>
-        </w:rPr>
-      </w:pPr>
-      <w:r>
-        <w:rPr>
-          <w:highlight w:val="yellow"/>
-        </w:rPr>
-        <w:t>Has no elevation tool</w:t>
-      </w:r>
-    </w:p>
-    <w:p>
-      <w:pPr>
-        <w:pStyle w:val="ListParagraph"/>
-        <w:numPr>
-          <w:ilvl w:val="1"/>
-          <w:numId w:val="2"/>
-        </w:numPr>
-        <w:rPr>
-          <w:highlight w:val="yellow"/>
-        </w:rPr>
-      </w:pPr>
-      <w:r>
-        <w:rPr>
-          <w:highlight w:val="yellow"/>
-        </w:rPr>
-        <w:t>Google Earth Pro</w:t>
-      </w:r>
-    </w:p>
-    <w:p>
-      <w:pPr>
-        <w:pStyle w:val="ListParagraph"/>
-        <w:numPr>
-          <w:ilvl w:val="2"/>
-          <w:numId w:val="2"/>
-        </w:numPr>
-        <w:rPr>
-          <w:highlight w:val="yellow"/>
-        </w:rPr>
-      </w:pPr>
-      <w:r>
-        <w:rPr>
-          <w:highlight w:val="yellow"/>
-        </w:rPr>
-        <w:t>Need to install</w:t>
-      </w:r>
-    </w:p>
-    <w:p>
-      <w:pPr>
-        <w:pStyle w:val="ListParagraph"/>
-        <w:numPr>
-          <w:ilvl w:val="2"/>
-          <w:numId w:val="2"/>
-        </w:numPr>
-        <w:rPr>
-          <w:highlight w:val="yellow"/>
-        </w:rPr>
-      </w:pPr>
-      <w:r>
-        <w:rPr>
-          <w:highlight w:val="yellow"/>
-        </w:rPr>
-        <w:t>Shows path and elevation but cannot export data</w:t>
-      </w:r>
-    </w:p>
-    <w:p>
-      <w:pPr>
-        <w:pStyle w:val="ListParagraph"/>
-        <w:numPr>
-          <w:ilvl w:val="2"/>
-          <w:numId w:val="2"/>
-        </w:numPr>
-        <w:rPr>
-          <w:highlight w:val="yellow"/>
-        </w:rPr>
-      </w:pPr>
-      <w:r>
-        <w:rPr>
-          <w:highlight w:val="yellow"/>
-        </w:rPr>
-        <w:t>Aerial view so difficult to see under vegetation</w:t>
-      </w:r>
-    </w:p>
-    <w:p>
-      <w:pPr>
-        <w:pStyle w:val="ListParagraph"/>
-        <w:numPr>
-          <w:ilvl w:val="2"/>
-          <w:numId w:val="2"/>
-        </w:numPr>
-        <w:rPr>
-          <w:highlight w:val="yellow"/>
-        </w:rPr>
-      </w:pPr>
-      <w:r>
-        <w:rPr>
-          <w:highlight w:val="yellow"/>
-        </w:rPr>
-        <w:t>Cannot get co-ordinates of path</w:t>
-      </w:r>
-    </w:p>
-    <w:p>
-      <w:pPr>
-        <w:pStyle w:val="ListParagraph"/>
-        <w:numPr>
-          <w:ilvl w:val="1"/>
-          <w:numId w:val="2"/>
-        </w:numPr>
-        <w:rPr>
-          <w:highlight w:val="yellow"/>
-        </w:rPr>
-      </w:pPr>
-      <w:r>
-        <w:rPr>
-          <w:highlight w:val="yellow"/>
-        </w:rPr>
-        <w:t>GIS</w:t>
-      </w:r>
-    </w:p>
-    <w:p>
-      <w:pPr>
-        <w:pStyle w:val="ListParagraph"/>
-        <w:numPr>
-          <w:ilvl w:val="2"/>
-          <w:numId w:val="2"/>
-        </w:numPr>
-        <w:rPr>
-          <w:highlight w:val="yellow"/>
-        </w:rPr>
-      </w:pPr>
-      <w:r>
-        <w:rPr>
-          <w:highlight w:val="yellow"/>
-        </w:rPr>
-        <w:t>Costly and takes time</w:t>
-      </w:r>
-    </w:p>
-    <w:p>
-      <w:proofErr w:type="gramStart"/>
-      <w:r>
-        <w:rPr>
-          <w:highlight w:val="yellow"/>
-        </w:rPr>
-        <w:t>This tools</w:t>
-      </w:r>
-      <w:proofErr w:type="gramEnd"/>
-      <w:r>
-        <w:rPr>
-          <w:highlight w:val="yellow"/>
-        </w:rPr>
-        <w:t xml:space="preserve"> aims to make this process faster – 5-10 mins and extracts data</w:t>
-      </w:r>
-    </w:p>
-    <w:p>
-      <w:pPr>
-        <w:pStyle w:val="Heading1"/>
-      </w:pPr>
-      <w:r>
-        <w:t>Purpose</w:t>
-      </w:r>
-    </w:p>
-    <w:p>
-      <w:r>
-        <w:t xml:space="preserve">When doing options assessment of rudimentary/first pass of pipeline </w:t>
-      </w:r>
-      <w:r>
-        <w:t>alignments, this tool aims to address the need for obtaining surface</w:t>
-      </w:r>
-      <w:r>
-        <w:t xml:space="preserve"> elevation profile. </w:t>
-      </w:r>
-    </w:p>
-    <w:p>
-      <w:pPr>
-        <w:pStyle w:val="Heading1"/>
-      </w:pPr>
-      <w:r>
-        <w:t>Disclaimer</w:t>
-      </w:r>
     </w:p>
     <w:p>
       <w:pPr>
@@ -476,7 +157,16 @@
         <w:t>Export</w:t>
       </w:r>
       <w:r>
-        <w:t xml:space="preserve"> the current alignment to a .csv file to obtain distance and elevation along 256 points</w:t>
+        <w:t xml:space="preserve"> the current alignment to a .csv file to obtain distance and elevation along </w:t>
+      </w:r>
+      <w:r>
+        <w:t xml:space="preserve">a specified number of points (default 54 </w:t>
+      </w:r>
+      <w:r>
+        <w:t>points</w:t>
+      </w:r>
+      <w:r>
+        <w:t>)</w:t>
       </w:r>
     </w:p>
     <w:p>
@@ -506,38 +196,54 @@
         </w:numPr>
       </w:pPr>
       <w:r>
-        <w:t>Export a .</w:t>
+        <w:t>Export a</w:t>
+      </w:r>
+      <w:r>
+        <w:t xml:space="preserve"> .csv file of </w:t>
       </w:r>
       <w:proofErr w:type="spellStart"/>
       <w:r>
+        <w:t>LatLng</w:t>
+      </w:r>
+      <w:proofErr w:type="spellEnd"/>
+      <w:r>
+        <w:t xml:space="preserve"> co-ordinates to convert to</w:t>
+      </w:r>
+      <w:r>
+        <w:t xml:space="preserve"> .</w:t>
+      </w:r>
+      <w:proofErr w:type="spellStart"/>
+      <w:r>
         <w:t>shp</w:t>
       </w:r>
       <w:proofErr w:type="spellEnd"/>
       <w:r>
         <w:t xml:space="preserve"> file of the pipe alignment</w:t>
       </w:r>
+      <w:r>
+        <w:t xml:space="preserve"> in GIS.</w:t>
+      </w:r>
     </w:p>
     <w:p>
       <w:pPr>
         <w:pStyle w:val="Heading1"/>
       </w:pPr>
       <w:r>
-        <w:lastRenderedPageBreak/>
         <w:t>How to</w:t>
       </w:r>
     </w:p>
     <w:p>
       <w:r>
-        <w:t>This tool is a webpage</w:t>
-      </w:r>
-      <w:r>
-        <w:t xml:space="preserve"> with Google Maps</w:t>
-      </w:r>
-      <w:r>
-        <w:t xml:space="preserve">, controls are the same as </w:t>
-      </w:r>
-      <w:r>
-        <w:t>accessing Google Maps with plotting functionality.</w:t>
+        <w:t xml:space="preserve">This tool is a </w:t>
+      </w:r>
+      <w:r>
+        <w:t xml:space="preserve">local </w:t>
+      </w:r>
+      <w:r>
+        <w:t>webpage with Google Maps, controls are the same as accessing Google Maps with plotting functionality.</w:t>
+      </w:r>
+      <w:r>
+        <w:t xml:space="preserve"> MUST be connected to Internet.</w:t>
       </w:r>
     </w:p>
     <w:p>
@@ -657,7 +363,13 @@
       </w:r>
       <w:proofErr w:type="gramEnd"/>
       <w:r>
-        <w:t xml:space="preserve"> pipeline-alignment-elevelation-using-GoogleMapsAPI.html</w:t>
+        <w:t xml:space="preserve"> </w:t>
+      </w:r>
+      <w:r>
+        <w:t>/</w:t>
+      </w:r>
+      <w:r>
+        <w:t>pipeline-alignment-elevelation-using-GoogleMapsAPI.html</w:t>
       </w:r>
     </w:p>
     <w:p>
@@ -681,7 +393,15 @@
         </w:numPr>
       </w:pPr>
       <w:r>
-        <w:t>If you’re only interested in one point, create a node and a window will show the elevation</w:t>
+        <w:t xml:space="preserve">A point can be specified in </w:t>
+      </w:r>
+      <w:proofErr w:type="spellStart"/>
+      <w:r>
+        <w:t>latlng</w:t>
+      </w:r>
+      <w:proofErr w:type="spellEnd"/>
+      <w:r>
+        <w:t xml:space="preserve"> co-ordinates in the text field at top</w:t>
       </w:r>
     </w:p>
     <w:p>
@@ -693,16 +413,7 @@
         </w:numPr>
       </w:pPr>
       <w:r>
-        <w:t>If you’ve made a mistake, right-click to delete the node</w:t>
-      </w:r>
-      <w:r>
-        <w:t xml:space="preserve"> </w:t>
-      </w:r>
-      <w:r>
-        <w:rPr>
-          <w:highlight w:val="yellow"/>
-        </w:rPr>
-        <w:t>or choose to clear</w:t>
+        <w:t>If you’re only interested in one point, create a node and a window will show the elevation</w:t>
       </w:r>
     </w:p>
     <w:p>
@@ -714,7 +425,16 @@
         </w:numPr>
       </w:pPr>
       <w:r>
-        <w:t>Drag any node to adjust its position – undo button appears if unhappy</w:t>
+        <w:t>If you’ve made a mistake, right-click to delete the node</w:t>
+      </w:r>
+      <w:r>
+        <w:t xml:space="preserve"> </w:t>
+      </w:r>
+      <w:r>
+        <w:t>or choose to clear</w:t>
+      </w:r>
+      <w:r>
+        <w:t xml:space="preserve"> all nodes</w:t>
       </w:r>
     </w:p>
     <w:p>
@@ -726,15 +446,40 @@
         </w:numPr>
       </w:pPr>
       <w:r>
+        <w:t>Drag any node to adjust its position – undo button appears if unhappy</w:t>
+      </w:r>
+    </w:p>
+    <w:p>
+      <w:pPr>
+        <w:pStyle w:val="ListParagraph"/>
+        <w:numPr>
+          <w:ilvl w:val="1"/>
+          <w:numId w:val="4"/>
+        </w:numPr>
+      </w:pPr>
+      <w:r>
         <w:t>Click and drag any translucent nodes to add an in-between node</w:t>
       </w:r>
     </w:p>
     <w:p>
       <w:pPr>
         <w:pStyle w:val="ListParagraph"/>
+        <w:numPr>
+          <w:ilvl w:val="1"/>
+          <w:numId w:val="4"/>
+        </w:numPr>
+      </w:pPr>
+      <w:r>
+        <w:t>Click on the alignment line to drag the entire profile</w:t>
+      </w:r>
+    </w:p>
+    <w:p>
+      <w:pPr>
+        <w:pStyle w:val="ListParagraph"/>
         <w:ind w:left="1440"/>
       </w:pPr>
       <w:r>
+        <w:lastRenderedPageBreak/>
         <w:t>Note: the graph and data rely on your entire line so whatever is displayed will be read</w:t>
       </w:r>
     </w:p>
@@ -747,6 +492,18 @@
         </w:numPr>
       </w:pPr>
       <w:r>
+        <w:t>Specify the number of points to collect as required, defaults to 54 points.</w:t>
+      </w:r>
+    </w:p>
+    <w:p>
+      <w:pPr>
+        <w:pStyle w:val="ListParagraph"/>
+        <w:numPr>
+          <w:ilvl w:val="0"/>
+          <w:numId w:val="4"/>
+        </w:numPr>
+      </w:pPr>
+      <w:r>
         <w:t>Once satisfied with alignment you can:</w:t>
       </w:r>
     </w:p>
@@ -768,7 +525,13 @@
         </w:numPr>
       </w:pPr>
       <w:r>
-        <w:t>Export to csv</w:t>
+        <w:t xml:space="preserve">Export to </w:t>
+      </w:r>
+      <w:r>
+        <w:t>.</w:t>
+      </w:r>
+      <w:r>
+        <w:t>csv</w:t>
       </w:r>
     </w:p>
     <w:p>
@@ -792,7 +555,10 @@
         </w:numPr>
       </w:pPr>
       <w:r>
-        <w:t xml:space="preserve">Export to a </w:t>
+        <w:t xml:space="preserve">Export to </w:t>
+      </w:r>
+      <w:r>
+        <w:t>co-ordinates to a .csv to convert to .</w:t>
       </w:r>
       <w:proofErr w:type="spellStart"/>
       <w:r>
@@ -812,6 +578,9 @@
       </w:r>
       <w:r>
         <w:t>, simply .zip the folder and extract to use as normal</w:t>
+      </w:r>
+      <w:r>
+        <w:t>.</w:t>
       </w:r>
     </w:p>
     <w:sectPr>

</xml_diff>